<commit_message>
Update Formato Sprint Retrospective.docx
ok
</commit_message>
<xml_diff>
--- a/sprint2/Documentacion/Formato Sprint Retrospective.docx
+++ b/sprint2/Documentacion/Formato Sprint Retrospective.docx
@@ -285,40 +285,16 @@
                 <w:lang w:eastAsia="es-CO"/>
               </w:rPr>
             </w:pPr>
-            <w:proofErr w:type="spellStart"/>
-            <w:r>
-              <w:rPr>
-                <w:rFonts w:ascii="Calibri" w:eastAsia="Times New Roman" w:hAnsi="Calibri" w:cs="Calibri"/>
-                <w:b/>
-                <w:bCs/>
-                <w:color w:val="000000"/>
-                <w:lang w:eastAsia="es-CO"/>
-              </w:rPr>
-              <w:t>Team</w:t>
-            </w:r>
-            <w:proofErr w:type="spellEnd"/>
-            <w:r>
-              <w:rPr>
-                <w:rFonts w:ascii="Calibri" w:eastAsia="Times New Roman" w:hAnsi="Calibri" w:cs="Calibri"/>
-                <w:b/>
-                <w:bCs/>
-                <w:color w:val="000000"/>
-                <w:lang w:eastAsia="es-CO"/>
-              </w:rPr>
-              <w:t xml:space="preserve"> </w:t>
-            </w:r>
-            <w:proofErr w:type="spellStart"/>
-            <w:r>
-              <w:rPr>
-                <w:rFonts w:ascii="Calibri" w:eastAsia="Times New Roman" w:hAnsi="Calibri" w:cs="Calibri"/>
-                <w:b/>
-                <w:bCs/>
-                <w:color w:val="000000"/>
-                <w:lang w:eastAsia="es-CO"/>
-              </w:rPr>
-              <w:t>Developer</w:t>
-            </w:r>
-            <w:proofErr w:type="spellEnd"/>
+            <w:r>
+              <w:rPr>
+                <w:rFonts w:ascii="Calibri" w:eastAsia="Times New Roman" w:hAnsi="Calibri" w:cs="Calibri"/>
+                <w:b/>
+                <w:bCs/>
+                <w:color w:val="000000"/>
+                <w:lang w:eastAsia="es-CO"/>
+              </w:rPr>
+              <w:t>Team Developer</w:t>
+            </w:r>
           </w:p>
         </w:tc>
         <w:tc>
@@ -423,27 +399,7 @@
                 <w:color w:val="000000"/>
                 <w:lang w:eastAsia="es-CO"/>
               </w:rPr>
-              <w:t>¿</w:t>
-            </w:r>
-            <w:r>
-              <w:rPr>
-                <w:rFonts w:ascii="Calibri" w:eastAsia="Times New Roman" w:hAnsi="Calibri" w:cs="Calibri"/>
-                <w:b/>
-                <w:bCs/>
-                <w:color w:val="000000"/>
-                <w:lang w:eastAsia="es-CO"/>
-              </w:rPr>
-              <w:t>Qué</w:t>
-            </w:r>
-            <w:r>
-              <w:rPr>
-                <w:rFonts w:ascii="Calibri" w:eastAsia="Times New Roman" w:hAnsi="Calibri" w:cs="Calibri"/>
-                <w:b/>
-                <w:bCs/>
-                <w:color w:val="000000"/>
-                <w:lang w:eastAsia="es-CO"/>
-              </w:rPr>
-              <w:t xml:space="preserve"> </w:t>
+              <w:t xml:space="preserve">¿Qué </w:t>
             </w:r>
             <w:r>
               <w:rPr>
@@ -853,6 +809,14 @@
               </w:rPr>
               <w:t> </w:t>
             </w:r>
+            <w:r>
+              <w:rPr>
+                <w:rFonts w:ascii="Calibri" w:eastAsia="Times New Roman" w:hAnsi="Calibri" w:cs="Calibri"/>
+                <w:color w:val="000000"/>
+                <w:lang w:eastAsia="es-CO"/>
+              </w:rPr>
+              <w:t>La parte visual y los campos de la vista de registro.</w:t>
+            </w:r>
           </w:p>
         </w:tc>
         <w:tc>
@@ -885,6 +849,14 @@
                 <w:lang w:eastAsia="es-CO"/>
               </w:rPr>
               <w:t> </w:t>
+            </w:r>
+            <w:r>
+              <w:rPr>
+                <w:rFonts w:ascii="Calibri" w:eastAsia="Times New Roman" w:hAnsi="Calibri" w:cs="Calibri"/>
+                <w:color w:val="000000"/>
+                <w:lang w:eastAsia="es-CO"/>
+              </w:rPr>
+              <w:t>Las conexiones entre vistas.</w:t>
             </w:r>
           </w:p>
         </w:tc>
@@ -919,6 +891,14 @@
                 <w:lang w:eastAsia="es-CO"/>
               </w:rPr>
               <w:t> </w:t>
+            </w:r>
+            <w:r>
+              <w:rPr>
+                <w:rFonts w:ascii="Calibri" w:eastAsia="Times New Roman" w:hAnsi="Calibri" w:cs="Calibri"/>
+                <w:color w:val="000000"/>
+                <w:lang w:eastAsia="es-CO"/>
+              </w:rPr>
+              <w:t>El etiquetado y conexiones entre vistas.</w:t>
             </w:r>
           </w:p>
         </w:tc>
@@ -956,18 +936,8 @@
                 <w:color w:val="000000"/>
                 <w:lang w:eastAsia="es-CO"/>
               </w:rPr>
-              <w:t xml:space="preserve">Daniel Alejandro </w:t>
-            </w:r>
-            <w:proofErr w:type="spellStart"/>
-            <w:r>
-              <w:rPr>
-                <w:rFonts w:ascii="Calibri" w:eastAsia="Times New Roman" w:hAnsi="Calibri" w:cs="Calibri"/>
-                <w:color w:val="000000"/>
-                <w:lang w:eastAsia="es-CO"/>
-              </w:rPr>
-              <w:t>Straux</w:t>
-            </w:r>
-            <w:proofErr w:type="spellEnd"/>
+              <w:t>Daniel Alejandro Straux</w:t>
+            </w:r>
           </w:p>
         </w:tc>
         <w:tc>

</xml_diff>